<commit_message>
00:63 Unit 40 (KKH)
</commit_message>
<xml_diff>
--- a/KKH/20190724/Word.docx
+++ b/KKH/20190724/Word.docx
@@ -57,16 +57,6 @@
         <w:tab/>
         <w:tab/>
         <w:tab/>
-      </w:r>
-      <w:r>
-        <w:rPr>
-          <w:rFonts w:ascii="맑은 고딕" w:hAnsi="맑은 고딕" w:cs="맑은 고딕" w:eastAsia="맑은 고딕"/>
-          <w:color w:val="auto"/>
-          <w:spacing w:val="0"/>
-          <w:position w:val="0"/>
-          <w:sz w:val="20"/>
-          <w:shd w:fill="auto" w:val="clear"/>
-        </w:rPr>
         <w:t xml:space="preserve">국제전화</w:t>
       </w:r>
     </w:p>
@@ -98,16 +88,6 @@
         <w:tab/>
         <w:tab/>
         <w:tab/>
-      </w:r>
-      <w:r>
-        <w:rPr>
-          <w:rFonts w:ascii="맑은 고딕" w:hAnsi="맑은 고딕" w:cs="맑은 고딕" w:eastAsia="맑은 고딕"/>
-          <w:color w:val="auto"/>
-          <w:spacing w:val="0"/>
-          <w:position w:val="0"/>
-          <w:sz w:val="20"/>
-          <w:shd w:fill="auto" w:val="clear"/>
-        </w:rPr>
         <w:t xml:space="preserve">잠시만요</w:t>
       </w:r>
     </w:p>
@@ -297,6 +277,47 @@
         <w:tab/>
         <w:tab/>
         <w:t xml:space="preserve">~보다</w:t>
+      </w:r>
+    </w:p>
+    <w:p>
+      <w:pPr>
+        <w:spacing w:before="0" w:after="200" w:line="276"/>
+        <w:ind w:right="0" w:left="0" w:firstLine="0"/>
+        <w:jc w:val="left"/>
+        <w:rPr>
+          <w:rFonts w:ascii="맑은 고딕" w:hAnsi="맑은 고딕" w:cs="맑은 고딕" w:eastAsia="맑은 고딕"/>
+          <w:color w:val="auto"/>
+          <w:spacing w:val="0"/>
+          <w:position w:val="0"/>
+          <w:sz w:val="20"/>
+          <w:shd w:fill="auto" w:val="clear"/>
+        </w:rPr>
+      </w:pPr>
+      <w:r>
+        <w:rPr>
+          <w:rFonts w:ascii="맑은 고딕" w:hAnsi="맑은 고딕" w:cs="맑은 고딕" w:eastAsia="맑은 고딕"/>
+          <w:color w:val="auto"/>
+          <w:spacing w:val="0"/>
+          <w:position w:val="0"/>
+          <w:sz w:val="20"/>
+          <w:shd w:fill="auto" w:val="clear"/>
+        </w:rPr>
+        <w:t xml:space="preserve">consider</w:t>
+        <w:tab/>
+        <w:tab/>
+        <w:tab/>
+        <w:tab/>
+      </w:r>
+      <w:r>
+        <w:rPr>
+          <w:rFonts w:ascii="맑은 고딕" w:hAnsi="맑은 고딕" w:cs="맑은 고딕" w:eastAsia="맑은 고딕"/>
+          <w:color w:val="auto"/>
+          <w:spacing w:val="0"/>
+          <w:position w:val="0"/>
+          <w:sz w:val="20"/>
+          <w:shd w:fill="auto" w:val="clear"/>
+        </w:rPr>
+        <w:t xml:space="preserve">고려하다.</w:t>
       </w:r>
     </w:p>
     <w:p>

</xml_diff>